<commit_message>
Updated spacing on PP
</commit_message>
<xml_diff>
--- a/Documentation/Project_Plan.docx
+++ b/Documentation/Project_Plan.docx
@@ -1370,14 +1370,6 @@
         </w:rPr>
       </w:pPr>
     </w:p>
-    <w:p>
-      <w:pPr>
-        <w:pStyle w:val="normal0"/>
-        <w:rPr>
-          <w:rFonts w:ascii="Times New Roman" w:hAnsi="Times New Roman" w:cs="Times New Roman"/>
-        </w:rPr>
-      </w:pPr>
-    </w:p>
     <w:tbl>
       <w:tblPr>
         <w:tblW w:w="8900" w:type="dxa"/>
@@ -1568,20 +1560,6 @@
           <w:rFonts w:ascii="Times New Roman" w:hAnsi="Times New Roman" w:cs="Times New Roman"/>
         </w:rPr>
       </w:pPr>
-      <w:r>
-        <w:rPr>
-          <w:rFonts w:ascii="Times New Roman" w:eastAsia="Times New Roman" w:hAnsi="Times New Roman" w:cs="Times New Roman"/>
-        </w:rPr>
-        <w:t xml:space="preserve"> </w:t>
-      </w:r>
-    </w:p>
-    <w:p>
-      <w:pPr>
-        <w:pStyle w:val="normal0"/>
-        <w:rPr>
-          <w:rFonts w:ascii="Times New Roman" w:hAnsi="Times New Roman" w:cs="Times New Roman"/>
-        </w:rPr>
-      </w:pPr>
     </w:p>
     <w:tbl>
       <w:tblPr>
@@ -1754,7 +1732,6 @@
                 <w:rFonts w:ascii="Times New Roman" w:eastAsia="Times New Roman" w:hAnsi="Times New Roman" w:cs="Times New Roman"/>
                 <w:b/>
               </w:rPr>
-              <w:lastRenderedPageBreak/>
               <w:t xml:space="preserve">Risk Mitigation Plan: </w:t>
             </w:r>
             <w:r>
@@ -1781,14 +1758,6 @@
         </w:tc>
       </w:tr>
     </w:tbl>
-    <w:p>
-      <w:pPr>
-        <w:pStyle w:val="normal0"/>
-        <w:rPr>
-          <w:rFonts w:ascii="Times New Roman" w:hAnsi="Times New Roman" w:cs="Times New Roman"/>
-        </w:rPr>
-      </w:pPr>
-    </w:p>
     <w:p>
       <w:pPr>
         <w:pStyle w:val="normal0"/>
@@ -2000,14 +1969,6 @@
         </w:rPr>
       </w:pPr>
     </w:p>
-    <w:p>
-      <w:pPr>
-        <w:pStyle w:val="normal0"/>
-        <w:rPr>
-          <w:rFonts w:ascii="Times New Roman" w:hAnsi="Times New Roman" w:cs="Times New Roman"/>
-        </w:rPr>
-      </w:pPr>
-    </w:p>
     <w:tbl>
       <w:tblPr>
         <w:tblW w:w="8900" w:type="dxa"/>
@@ -2147,8 +2108,6 @@
               </w:rPr>
               <w:t xml:space="preserve">Recognizing the eye structures and having the person sit closer to the camera will reduce the risk. </w:t>
             </w:r>
-            <w:bookmarkStart w:id="0" w:name="_GoBack"/>
-            <w:bookmarkEnd w:id="0"/>
           </w:p>
         </w:tc>
       </w:tr>
@@ -2208,14 +2167,6 @@
           <w:rFonts w:ascii="Times New Roman" w:hAnsi="Times New Roman" w:cs="Times New Roman"/>
         </w:rPr>
       </w:pPr>
-    </w:p>
-    <w:p>
-      <w:pPr>
-        <w:pStyle w:val="normal0"/>
-        <w:rPr>
-          <w:rFonts w:ascii="Times New Roman" w:hAnsi="Times New Roman" w:cs="Times New Roman"/>
-        </w:rPr>
-      </w:pPr>
       <w:r>
         <w:rPr>
           <w:rFonts w:ascii="Times New Roman" w:eastAsia="Times New Roman" w:hAnsi="Times New Roman" w:cs="Times New Roman"/>
@@ -2230,7 +2181,7 @@
         <w:pStyle w:val="normal0"/>
         <w:ind w:firstLine="720"/>
         <w:rPr>
-          <w:rFonts w:ascii="Times New Roman" w:hAnsi="Times New Roman" w:cs="Times New Roman"/>
+          <w:rFonts w:ascii="Times New Roman" w:eastAsia="Times New Roman" w:hAnsi="Times New Roman" w:cs="Times New Roman"/>
         </w:rPr>
       </w:pPr>
       <w:r>
@@ -2255,6 +2206,17 @@
     <w:p>
       <w:pPr>
         <w:pStyle w:val="normal0"/>
+        <w:ind w:firstLine="720"/>
+        <w:rPr>
+          <w:rFonts w:ascii="Times New Roman" w:hAnsi="Times New Roman" w:cs="Times New Roman"/>
+        </w:rPr>
+      </w:pPr>
+      <w:bookmarkStart w:id="0" w:name="_GoBack"/>
+      <w:bookmarkEnd w:id="0"/>
+    </w:p>
+    <w:p>
+      <w:pPr>
+        <w:pStyle w:val="normal0"/>
         <w:rPr>
           <w:rFonts w:ascii="Times New Roman" w:eastAsia="Times New Roman" w:hAnsi="Times New Roman" w:cs="Times New Roman"/>
         </w:rPr>
@@ -2265,61 +2227,12 @@
         </w:rPr>
         <w:t xml:space="preserve"> </w:t>
       </w:r>
-    </w:p>
-    <w:p>
-      <w:pPr>
-        <w:pStyle w:val="normal0"/>
-        <w:rPr>
-          <w:rFonts w:ascii="Times New Roman" w:eastAsia="Times New Roman" w:hAnsi="Times New Roman" w:cs="Times New Roman"/>
-        </w:rPr>
-      </w:pPr>
-    </w:p>
-    <w:p>
-      <w:pPr>
-        <w:pStyle w:val="normal0"/>
-        <w:rPr>
-          <w:rFonts w:ascii="Times New Roman" w:eastAsia="Times New Roman" w:hAnsi="Times New Roman" w:cs="Times New Roman"/>
-        </w:rPr>
-      </w:pPr>
-    </w:p>
-    <w:p>
-      <w:pPr>
-        <w:pStyle w:val="normal0"/>
-        <w:rPr>
-          <w:rFonts w:ascii="Times New Roman" w:eastAsia="Times New Roman" w:hAnsi="Times New Roman" w:cs="Times New Roman"/>
-        </w:rPr>
-      </w:pPr>
-    </w:p>
-    <w:p>
-      <w:pPr>
-        <w:pStyle w:val="normal0"/>
-        <w:rPr>
-          <w:rFonts w:ascii="Times New Roman" w:eastAsia="Times New Roman" w:hAnsi="Times New Roman" w:cs="Times New Roman"/>
-        </w:rPr>
-      </w:pPr>
-    </w:p>
-    <w:p>
-      <w:pPr>
-        <w:pStyle w:val="normal0"/>
-        <w:rPr>
-          <w:rFonts w:ascii="Times New Roman" w:eastAsia="Times New Roman" w:hAnsi="Times New Roman" w:cs="Times New Roman"/>
-        </w:rPr>
-      </w:pPr>
-    </w:p>
-    <w:p>
-      <w:pPr>
-        <w:pStyle w:val="normal0"/>
-        <w:rPr>
-          <w:rFonts w:ascii="Times New Roman" w:hAnsi="Times New Roman" w:cs="Times New Roman"/>
-        </w:rPr>
-      </w:pPr>
       <w:r>
         <w:rPr>
           <w:rFonts w:ascii="Times New Roman" w:eastAsia="Times New Roman" w:hAnsi="Times New Roman" w:cs="Times New Roman"/>
           <w:b/>
           <w:u w:val="single"/>
         </w:rPr>
-        <w:lastRenderedPageBreak/>
         <w:t>References</w:t>
       </w:r>
     </w:p>

</xml_diff>